<commit_message>
Cover letter Assignment Ready for Print
</commit_message>
<xml_diff>
--- a/Cover Letter Assignment.docx
+++ b/Cover Letter Assignment.docx
@@ -1,6 +1,6 @@
 
 <file path=word/document.xml><?xml version="1.0" encoding="utf-8"?>
-<w:document xmlns:wpc="http://schemas.microsoft.com/office/word/2010/wordprocessingCanvas" xmlns:cx="http://schemas.microsoft.com/office/drawing/2014/chartex" xmlns:cx1="http://schemas.microsoft.com/office/drawing/2015/9/8/chartex" xmlns:mc="http://schemas.openxmlformats.org/markup-compatibility/2006" xmlns:o="urn:schemas-microsoft-com:office:office" xmlns:r="http://schemas.openxmlformats.org/officeDocument/2006/relationships" xmlns:m="http://schemas.openxmlformats.org/officeDocument/2006/math" xmlns:v="urn:schemas-microsoft-com:vml" xmlns:wp14="http://schemas.microsoft.com/office/word/2010/wordprocessingDrawing" xmlns:wp="http://schemas.openxmlformats.org/drawingml/2006/wordprocessingDrawing" xmlns:w10="urn:schemas-microsoft-com:office:word" xmlns:w="http://schemas.openxmlformats.org/wordprocessingml/2006/main" xmlns:w14="http://schemas.microsoft.com/office/word/2010/wordml" xmlns:w15="http://schemas.microsoft.com/office/word/2012/wordml" xmlns:w16se="http://schemas.microsoft.com/office/word/2015/wordml/symex" xmlns:wpg="http://schemas.microsoft.com/office/word/2010/wordprocessingGroup" xmlns:wpi="http://schemas.microsoft.com/office/word/2010/wordprocessingInk" xmlns:wne="http://schemas.microsoft.com/office/word/2006/wordml" xmlns:wps="http://schemas.microsoft.com/office/word/2010/wordprocessingShape" mc:Ignorable="w14 w15 w16se wp14">
+<w:document xmlns:wpc="http://schemas.microsoft.com/office/word/2010/wordprocessingCanvas" xmlns:cx="http://schemas.microsoft.com/office/drawing/2014/chartex" xmlns:cx1="http://schemas.microsoft.com/office/drawing/2015/9/8/chartex" xmlns:cx2="http://schemas.microsoft.com/office/drawing/2015/10/21/chartex" xmlns:cx3="http://schemas.microsoft.com/office/drawing/2016/5/9/chartex" xmlns:cx4="http://schemas.microsoft.com/office/drawing/2016/5/10/chartex" xmlns:cx5="http://schemas.microsoft.com/office/drawing/2016/5/11/chartex" xmlns:cx6="http://schemas.microsoft.com/office/drawing/2016/5/12/chartex" xmlns:cx7="http://schemas.microsoft.com/office/drawing/2016/5/13/chartex" xmlns:cx8="http://schemas.microsoft.com/office/drawing/2016/5/14/chartex" xmlns:mc="http://schemas.openxmlformats.org/markup-compatibility/2006" xmlns:aink="http://schemas.microsoft.com/office/drawing/2016/ink" xmlns:am3d="http://schemas.microsoft.com/office/drawing/2017/model3d" xmlns:o="urn:schemas-microsoft-com:office:office" xmlns:r="http://schemas.openxmlformats.org/officeDocument/2006/relationships" xmlns:m="http://schemas.openxmlformats.org/officeDocument/2006/math" xmlns:v="urn:schemas-microsoft-com:vml" xmlns:wp14="http://schemas.microsoft.com/office/word/2010/wordprocessingDrawing" xmlns:wp="http://schemas.openxmlformats.org/drawingml/2006/wordprocessingDrawing" xmlns:w10="urn:schemas-microsoft-com:office:word" xmlns:w="http://schemas.openxmlformats.org/wordprocessingml/2006/main" xmlns:w14="http://schemas.microsoft.com/office/word/2010/wordml" xmlns:w15="http://schemas.microsoft.com/office/word/2012/wordml" xmlns:w16cid="http://schemas.microsoft.com/office/word/2016/wordml/cid" xmlns:w16se="http://schemas.microsoft.com/office/word/2015/wordml/symex" xmlns:wpg="http://schemas.microsoft.com/office/word/2010/wordprocessingGroup" xmlns:wpi="http://schemas.microsoft.com/office/word/2010/wordprocessingInk" xmlns:wne="http://schemas.microsoft.com/office/word/2006/wordml" xmlns:wps="http://schemas.microsoft.com/office/word/2010/wordprocessingShape" mc:Ignorable="w14 w15 w16se w16cid wp14">
   <w:body>
     <w:p>
       <w:pPr>
@@ -13,7 +13,6 @@
         </w:rPr>
       </w:pPr>
       <w:proofErr w:type="spellStart"/>
-      <w:proofErr w:type="gramStart"/>
       <w:r>
         <w:rPr>
           <w:rStyle w:val="BookTitle"/>
@@ -23,7 +22,6 @@
         <w:t>addison</w:t>
       </w:r>
       <w:proofErr w:type="spellEnd"/>
-      <w:proofErr w:type="gramEnd"/>
       <w:r>
         <w:rPr>
           <w:rStyle w:val="BookTitle"/>
@@ -90,13 +88,15 @@
         <w:jc w:val="center"/>
         <w:rPr>
           <w:rFonts w:ascii="Eras Demi ITC" w:hAnsi="Eras Demi ITC"/>
-          <w:sz w:val="44"/>
-        </w:rPr>
-      </w:pPr>
-      <w:r>
-        <w:rPr>
-          <w:rFonts w:ascii="Eras Demi ITC" w:hAnsi="Eras Demi ITC"/>
-          <w:sz w:val="44"/>
+          <w:sz w:val="24"/>
+          <w:szCs w:val="12"/>
+        </w:rPr>
+      </w:pPr>
+      <w:r>
+        <w:rPr>
+          <w:rFonts w:ascii="Eras Demi ITC" w:hAnsi="Eras Demi ITC"/>
+          <w:sz w:val="24"/>
+          <w:szCs w:val="12"/>
         </w:rPr>
         <w:t>addisonbmoyer@gmail.com</w:t>
       </w:r>
@@ -109,7 +109,8 @@
           <w:b/>
           <w:bCs/>
           <w:iCs/>
-          <w:sz w:val="44"/>
+          <w:sz w:val="24"/>
+          <w:szCs w:val="12"/>
         </w:rPr>
       </w:pPr>
       <w:r>
@@ -118,7 +119,8 @@
           <w:b/>
           <w:bCs/>
           <w:iCs/>
-          <w:sz w:val="44"/>
+          <w:sz w:val="24"/>
+          <w:szCs w:val="12"/>
         </w:rPr>
         <w:t>801.368.0073</w:t>
       </w:r>
@@ -129,9 +131,80 @@
           <w:rFonts w:ascii="Eras Demi ITC" w:hAnsi="Eras Demi ITC"/>
         </w:rPr>
       </w:pPr>
-    </w:p>
-    <w:p>
-      <w:pPr>
+      <w:r>
+        <w:rPr>
+          <w:rFonts w:ascii="Eras Demi ITC" w:hAnsi="Eras Demi ITC"/>
+          <w:noProof/>
+          <w:sz w:val="12"/>
+          <w:szCs w:val="12"/>
+        </w:rPr>
+        <w:drawing>
+          <wp:anchor distT="0" distB="0" distL="114300" distR="114300" simplePos="0" relativeHeight="251658240" behindDoc="0" locked="0" layoutInCell="1" allowOverlap="1" wp14:anchorId="5E9A39C2" wp14:editId="29970D3E">
+            <wp:simplePos x="0" y="0"/>
+            <wp:positionH relativeFrom="page">
+              <wp:posOffset>5000625</wp:posOffset>
+            </wp:positionH>
+            <wp:positionV relativeFrom="paragraph">
+              <wp:posOffset>5715</wp:posOffset>
+            </wp:positionV>
+            <wp:extent cx="1754505" cy="1495425"/>
+            <wp:effectExtent l="0" t="0" r="0" b="0"/>
+            <wp:wrapNone/>
+            <wp:docPr id="1" name="Picture 1" descr="A picture containing toy, LEGO, yellow&#10;&#10;Description automatically generated"/>
+            <wp:cNvGraphicFramePr>
+              <a:graphicFrameLocks xmlns:a="http://schemas.openxmlformats.org/drawingml/2006/main" noChangeAspect="1"/>
+            </wp:cNvGraphicFramePr>
+            <a:graphic xmlns:a="http://schemas.openxmlformats.org/drawingml/2006/main">
+              <a:graphicData uri="http://schemas.openxmlformats.org/drawingml/2006/picture">
+                <pic:pic xmlns:pic="http://schemas.openxmlformats.org/drawingml/2006/picture">
+                  <pic:nvPicPr>
+                    <pic:cNvPr id="1" name="Lego Me.PNG"/>
+                    <pic:cNvPicPr/>
+                  </pic:nvPicPr>
+                  <pic:blipFill rotWithShape="1">
+                    <a:blip r:embed="rId6" cstate="print">
+                      <a:extLst>
+                        <a:ext uri="{28A0092B-C50C-407E-A947-70E740481C1C}">
+                          <a14:useLocalDpi xmlns:a14="http://schemas.microsoft.com/office/drawing/2010/main" val="0"/>
+                        </a:ext>
+                      </a:extLst>
+                    </a:blip>
+                    <a:srcRect l="16827" t="8057" r="21795" b="4296"/>
+                    <a:stretch/>
+                  </pic:blipFill>
+                  <pic:spPr bwMode="auto">
+                    <a:xfrm>
+                      <a:off x="0" y="0"/>
+                      <a:ext cx="1754505" cy="1495425"/>
+                    </a:xfrm>
+                    <a:prstGeom prst="rect">
+                      <a:avLst/>
+                    </a:prstGeom>
+                    <a:ln>
+                      <a:noFill/>
+                    </a:ln>
+                    <a:extLst>
+                      <a:ext uri="{53640926-AAD7-44D8-BBD7-CCE9431645EC}">
+                        <a14:shadowObscured xmlns:a14="http://schemas.microsoft.com/office/drawing/2010/main"/>
+                      </a:ext>
+                    </a:extLst>
+                  </pic:spPr>
+                </pic:pic>
+              </a:graphicData>
+            </a:graphic>
+            <wp14:sizeRelH relativeFrom="margin">
+              <wp14:pctWidth>0</wp14:pctWidth>
+            </wp14:sizeRelH>
+            <wp14:sizeRelV relativeFrom="margin">
+              <wp14:pctHeight>0</wp14:pctHeight>
+            </wp14:sizeRelV>
+          </wp:anchor>
+        </w:drawing>
+      </w:r>
+    </w:p>
+    <w:p>
+      <w:pPr>
+        <w:spacing w:line="240" w:lineRule="auto"/>
         <w:rPr>
           <w:rFonts w:ascii="Eras Demi ITC" w:hAnsi="Eras Demi ITC"/>
         </w:rPr>
@@ -145,6 +218,21 @@
     </w:p>
     <w:p>
       <w:pPr>
+        <w:spacing w:line="240" w:lineRule="auto"/>
+        <w:rPr>
+          <w:rFonts w:ascii="Eras Demi ITC" w:hAnsi="Eras Demi ITC"/>
+        </w:rPr>
+      </w:pPr>
+      <w:r>
+        <w:rPr>
+          <w:rFonts w:ascii="Eras Demi ITC" w:hAnsi="Eras Demi ITC"/>
+        </w:rPr>
+        <w:t>From: Addison Moyer</w:t>
+      </w:r>
+    </w:p>
+    <w:p>
+      <w:pPr>
+        <w:spacing w:line="240" w:lineRule="auto"/>
         <w:rPr>
           <w:rFonts w:ascii="Eras Demi ITC" w:hAnsi="Eras Demi ITC"/>
         </w:rPr>
@@ -158,27 +246,81 @@
     </w:p>
     <w:p>
       <w:pPr>
-        <w:rPr>
-          <w:rFonts w:ascii="Eras Demi ITC" w:hAnsi="Eras Demi ITC"/>
-        </w:rPr>
-      </w:pPr>
-      <w:r>
-        <w:rPr>
-          <w:rFonts w:ascii="Eras Demi ITC" w:hAnsi="Eras Demi ITC"/>
-        </w:rPr>
-        <w:t>Re: 3d Modeler and Designer</w:t>
-      </w:r>
-    </w:p>
-    <w:p>
-      <w:pPr>
-        <w:rPr>
-          <w:rFonts w:ascii="Eras Demi ITC" w:hAnsi="Eras Demi ITC"/>
-        </w:rPr>
-      </w:pPr>
-    </w:p>
-    <w:p>
-      <w:pPr>
-        <w:spacing w:line="480" w:lineRule="auto"/>
+        <w:spacing w:line="240" w:lineRule="auto"/>
+        <w:rPr>
+          <w:rFonts w:ascii="Eras Demi ITC" w:hAnsi="Eras Demi ITC"/>
+        </w:rPr>
+      </w:pPr>
+      <w:r>
+        <w:rPr>
+          <w:rFonts w:ascii="Eras Demi ITC" w:hAnsi="Eras Demi ITC"/>
+        </w:rPr>
+        <w:t xml:space="preserve">Re: </w:t>
+      </w:r>
+      <w:r>
+        <w:rPr>
+          <w:rFonts w:ascii="Eras Demi ITC" w:hAnsi="Eras Demi ITC"/>
+        </w:rPr>
+        <w:t xml:space="preserve">The Position of </w:t>
+      </w:r>
+      <w:r>
+        <w:rPr>
+          <w:rFonts w:ascii="Eras Demi ITC" w:hAnsi="Eras Demi ITC"/>
+        </w:rPr>
+        <w:t>3d Modeler and Designer</w:t>
+      </w:r>
+    </w:p>
+    <w:p>
+      <w:pPr>
+        <w:spacing w:line="240" w:lineRule="auto"/>
+        <w:rPr>
+          <w:rFonts w:ascii="Eras Demi ITC" w:hAnsi="Eras Demi ITC"/>
+        </w:rPr>
+      </w:pPr>
+    </w:p>
+    <w:p>
+      <w:pPr>
+        <w:spacing w:line="240" w:lineRule="auto"/>
+        <w:rPr>
+          <w:rFonts w:ascii="Eras Demi ITC" w:hAnsi="Eras Demi ITC"/>
+        </w:rPr>
+      </w:pPr>
+      <w:r>
+        <w:rPr>
+          <w:rFonts w:ascii="Eras Demi ITC" w:hAnsi="Eras Demi ITC"/>
+        </w:rPr>
+        <w:t xml:space="preserve">Dear, </w:t>
+      </w:r>
+      <w:r>
+        <w:rPr>
+          <w:rFonts w:ascii="Eras Demi ITC" w:hAnsi="Eras Demi ITC"/>
+        </w:rPr>
+        <w:t>(First Name of person)</w:t>
+      </w:r>
+      <w:r>
+        <w:rPr>
+          <w:rFonts w:ascii="Eras Demi ITC" w:hAnsi="Eras Demi ITC"/>
+        </w:rPr>
+        <w:t xml:space="preserve"> and other members of the hiring committee</w:t>
+      </w:r>
+      <w:r>
+        <w:rPr>
+          <w:rFonts w:ascii="Eras Demi ITC" w:hAnsi="Eras Demi ITC"/>
+        </w:rPr>
+        <w:t>.</w:t>
+      </w:r>
+    </w:p>
+    <w:p>
+      <w:pPr>
+        <w:spacing w:line="240" w:lineRule="auto"/>
+        <w:rPr>
+          <w:rFonts w:ascii="Eras Demi ITC" w:hAnsi="Eras Demi ITC"/>
+        </w:rPr>
+      </w:pPr>
+    </w:p>
+    <w:p>
+      <w:pPr>
+        <w:spacing w:line="240" w:lineRule="auto"/>
         <w:ind w:firstLine="405"/>
         <w:rPr>
           <w:rFonts w:ascii="Eras Demi ITC" w:hAnsi="Eras Demi ITC"/>
@@ -188,7 +330,19 @@
         <w:rPr>
           <w:rFonts w:ascii="Eras Demi ITC" w:hAnsi="Eras Demi ITC"/>
         </w:rPr>
-        <w:t>Dear, -- name and other members of the hiring committee. I am inquiring about the position of 3d Modeler and Designer that you have posted available. I just want you to know that with me on your team you get:</w:t>
+        <w:t xml:space="preserve">I am inquiring about the position of 3d Modeler and Designer that you have posted </w:t>
+      </w:r>
+      <w:r>
+        <w:rPr>
+          <w:rFonts w:ascii="Eras Demi ITC" w:hAnsi="Eras Demi ITC"/>
+        </w:rPr>
+        <w:t xml:space="preserve">as </w:t>
+      </w:r>
+      <w:r>
+        <w:rPr>
+          <w:rFonts w:ascii="Eras Demi ITC" w:hAnsi="Eras Demi ITC"/>
+        </w:rPr>
+        <w:t>available. I just want you to know that with me on your team you get:</w:t>
       </w:r>
     </w:p>
     <w:p>
@@ -198,7 +352,7 @@
           <w:ilvl w:val="0"/>
           <w:numId w:val="1"/>
         </w:numPr>
-        <w:spacing w:line="360" w:lineRule="auto"/>
+        <w:spacing w:line="240" w:lineRule="auto"/>
         <w:rPr>
           <w:rFonts w:ascii="Eras Demi ITC" w:hAnsi="Eras Demi ITC"/>
         </w:rPr>
@@ -267,7 +421,7 @@
           <w:ilvl w:val="0"/>
           <w:numId w:val="1"/>
         </w:numPr>
-        <w:spacing w:line="360" w:lineRule="auto"/>
+        <w:spacing w:line="240" w:lineRule="auto"/>
         <w:rPr>
           <w:rFonts w:ascii="Eras Demi ITC" w:hAnsi="Eras Demi ITC"/>
         </w:rPr>
@@ -301,7 +455,7 @@
           <w:ilvl w:val="0"/>
           <w:numId w:val="1"/>
         </w:numPr>
-        <w:spacing w:line="360" w:lineRule="auto"/>
+        <w:spacing w:line="240" w:lineRule="auto"/>
         <w:rPr>
           <w:rFonts w:ascii="Eras Demi ITC" w:hAnsi="Eras Demi ITC"/>
         </w:rPr>
@@ -334,15 +488,13 @@
         </w:rPr>
         <w:t xml:space="preserve">feedback and constructive </w:t>
       </w:r>
-      <w:proofErr w:type="spellStart"/>
-      <w:r>
-        <w:rPr>
-          <w:rFonts w:ascii="Eras Demi ITC" w:hAnsi="Eras Demi ITC"/>
-          <w:b/>
-        </w:rPr>
-        <w:t>critisism</w:t>
-      </w:r>
-      <w:proofErr w:type="spellEnd"/>
+      <w:r>
+        <w:rPr>
+          <w:rFonts w:ascii="Eras Demi ITC" w:hAnsi="Eras Demi ITC"/>
+          <w:b/>
+        </w:rPr>
+        <w:t>criticism</w:t>
+      </w:r>
       <w:r>
         <w:rPr>
           <w:rFonts w:ascii="Eras Demi ITC" w:hAnsi="Eras Demi ITC"/>
@@ -358,22 +510,59 @@
           <w:ilvl w:val="0"/>
           <w:numId w:val="1"/>
         </w:numPr>
-        <w:spacing w:line="360" w:lineRule="auto"/>
-        <w:rPr>
-          <w:rFonts w:ascii="Eras Demi ITC" w:hAnsi="Eras Demi ITC"/>
-        </w:rPr>
-      </w:pPr>
-      <w:r>
-        <w:rPr>
-          <w:rFonts w:ascii="Eras Demi ITC" w:hAnsi="Eras Demi ITC"/>
-          <w:i/>
-        </w:rPr>
-        <w:t>To look even better to your supervisor – I follow instructions well as well as take creative freedoms</w:t>
-      </w:r>
-    </w:p>
-    <w:p>
-      <w:pPr>
-        <w:spacing w:line="480" w:lineRule="auto"/>
+        <w:spacing w:line="240" w:lineRule="auto"/>
+        <w:rPr>
+          <w:rFonts w:ascii="Eras Demi ITC" w:hAnsi="Eras Demi ITC"/>
+        </w:rPr>
+      </w:pPr>
+      <w:r>
+        <w:rPr>
+          <w:rFonts w:ascii="Eras Demi ITC" w:hAnsi="Eras Demi ITC"/>
+          <w:i/>
+        </w:rPr>
+        <w:t xml:space="preserve">You’ll </w:t>
+      </w:r>
+      <w:r>
+        <w:rPr>
+          <w:rFonts w:ascii="Eras Demi ITC" w:hAnsi="Eras Demi ITC"/>
+          <w:i/>
+        </w:rPr>
+        <w:t>look even better to your supervisor – I follow instructions well as well as take creative freedoms</w:t>
+      </w:r>
+    </w:p>
+    <w:p>
+      <w:pPr>
+        <w:pStyle w:val="ListParagraph"/>
+        <w:numPr>
+          <w:ilvl w:val="0"/>
+          <w:numId w:val="1"/>
+        </w:numPr>
+        <w:spacing w:line="240" w:lineRule="auto"/>
+        <w:rPr>
+          <w:rFonts w:ascii="Eras Demi ITC" w:hAnsi="Eras Demi ITC"/>
+        </w:rPr>
+      </w:pPr>
+      <w:r>
+        <w:rPr>
+          <w:rFonts w:ascii="Eras Demi ITC" w:hAnsi="Eras Demi ITC"/>
+          <w:b/>
+          <w:bCs/>
+          <w:iCs/>
+        </w:rPr>
+        <w:t>You’ll have less stress -- I am fun to be around but I keep professional and stay on task with deadlines.</w:t>
+      </w:r>
+    </w:p>
+    <w:p>
+      <w:pPr>
+        <w:spacing w:line="240" w:lineRule="auto"/>
+        <w:rPr>
+          <w:rFonts w:ascii="Eras Demi ITC" w:hAnsi="Eras Demi ITC"/>
+        </w:rPr>
+      </w:pPr>
+    </w:p>
+    <w:p>
+      <w:pPr>
+        <w:spacing w:line="240" w:lineRule="auto"/>
         <w:rPr>
           <w:rFonts w:ascii="Eras Demi ITC" w:hAnsi="Eras Demi ITC"/>
         </w:rPr>
@@ -384,6 +573,14 @@
         </w:rPr>
         <w:t>Look at what just a few of my colleges and former supervisors have had to say about me:</w:t>
       </w:r>
+    </w:p>
+    <w:p>
+      <w:pPr>
+        <w:spacing w:line="240" w:lineRule="auto"/>
+        <w:rPr>
+          <w:rFonts w:ascii="Eras Demi ITC" w:hAnsi="Eras Demi ITC"/>
+        </w:rPr>
+      </w:pPr>
     </w:p>
     <w:p>
       <w:pPr>
@@ -399,7 +596,49 @@
           <w:rFonts w:ascii="Eras Demi ITC" w:hAnsi="Eras Demi ITC"/>
           <w:i/>
         </w:rPr>
-        <w:t>“He did a really great animation for the November 2018 11 second club competition”</w:t>
+        <w:t>“</w:t>
+      </w:r>
+      <w:r>
+        <w:rPr>
+          <w:rFonts w:ascii="Eras Demi ITC" w:hAnsi="Eras Demi ITC"/>
+          <w:i/>
+        </w:rPr>
+        <w:t>He</w:t>
+      </w:r>
+      <w:r>
+        <w:rPr>
+          <w:rFonts w:ascii="Eras Demi ITC" w:hAnsi="Eras Demi ITC"/>
+          <w:i/>
+        </w:rPr>
+        <w:t xml:space="preserve"> understands the principles of animation well, he</w:t>
+      </w:r>
+      <w:r>
+        <w:rPr>
+          <w:rFonts w:ascii="Eras Demi ITC" w:hAnsi="Eras Demi ITC"/>
+          <w:i/>
+        </w:rPr>
+        <w:t xml:space="preserve"> did a really great animation for the November 2018 </w:t>
+      </w:r>
+      <w:r>
+        <w:rPr>
+          <w:rFonts w:ascii="Eras Demi ITC" w:hAnsi="Eras Demi ITC"/>
+          <w:i/>
+        </w:rPr>
+        <w:t>Eleven</w:t>
+      </w:r>
+      <w:r>
+        <w:rPr>
+          <w:rFonts w:ascii="Eras Demi ITC" w:hAnsi="Eras Demi ITC"/>
+          <w:i/>
+        </w:rPr>
+        <w:t xml:space="preserve"> second club competition</w:t>
+      </w:r>
+      <w:r>
+        <w:rPr>
+          <w:rFonts w:ascii="Eras Demi ITC" w:hAnsi="Eras Demi ITC"/>
+          <w:i/>
+        </w:rPr>
+        <w:t>”</w:t>
       </w:r>
     </w:p>
     <w:p>
@@ -414,8 +653,22 @@
       <w:r>
         <w:rPr>
           <w:rFonts w:ascii="Eras Demi ITC" w:hAnsi="Eras Demi ITC"/>
-        </w:rPr>
-        <w:t>Fritz Dittmer – classmate</w:t>
+          <w:b/>
+          <w:bCs/>
+        </w:rPr>
+        <w:t xml:space="preserve">Fritz Dittmer – </w:t>
+      </w:r>
+      <w:r>
+        <w:rPr>
+          <w:rFonts w:ascii="Eras Demi ITC" w:hAnsi="Eras Demi ITC"/>
+        </w:rPr>
+        <w:t>classmate</w:t>
+      </w:r>
+      <w:r>
+        <w:rPr>
+          <w:rFonts w:ascii="Eras Demi ITC" w:hAnsi="Eras Demi ITC"/>
+        </w:rPr>
+        <w:t xml:space="preserve"> UVU</w:t>
       </w:r>
     </w:p>
     <w:p>
@@ -441,6 +694,7 @@
           <w:rFonts w:ascii="Eras Demi ITC" w:hAnsi="Eras Demi ITC"/>
           <w:i/>
         </w:rPr>
+        <w:lastRenderedPageBreak/>
         <w:t>“</w:t>
       </w:r>
       <w:r>
@@ -479,7 +733,6 @@
         <w:rPr>
           <w:rFonts w:ascii="Eras Demi ITC" w:hAnsi="Eras Demi ITC"/>
         </w:rPr>
-        <w:lastRenderedPageBreak/>
         <w:t>Gru</w:t>
       </w:r>
       <w:proofErr w:type="spellEnd"/>
@@ -612,9 +865,9 @@
           <w:noProof/>
         </w:rPr>
         <w:drawing>
-          <wp:inline distT="0" distB="0" distL="0" distR="0" wp14:anchorId="2C530C2C" wp14:editId="0906B314">
-            <wp:extent cx="5943600" cy="1485900"/>
-            <wp:effectExtent l="0" t="0" r="0" b="0"/>
+          <wp:inline distT="0" distB="0" distL="0" distR="0" wp14:anchorId="339C74E6" wp14:editId="7F7BB6BC">
+            <wp:extent cx="5162550" cy="1935956"/>
+            <wp:effectExtent l="0" t="0" r="0" b="7620"/>
             <wp:docPr id="2" name="Picture 2"/>
             <wp:cNvGraphicFramePr>
               <a:graphicFrameLocks xmlns:a="http://schemas.openxmlformats.org/drawingml/2006/main" noChangeAspect="1"/>
@@ -627,7 +880,7 @@
                     <pic:cNvPicPr/>
                   </pic:nvPicPr>
                   <pic:blipFill>
-                    <a:blip r:embed="rId6" cstate="print">
+                    <a:blip r:embed="rId7" cstate="print">
                       <a:extLst>
                         <a:ext uri="{28A0092B-C50C-407E-A947-70E740481C1C}">
                           <a14:useLocalDpi xmlns:a14="http://schemas.microsoft.com/office/drawing/2010/main" val="0"/>
@@ -641,7 +894,7 @@
                   <pic:spPr>
                     <a:xfrm>
                       <a:off x="0" y="0"/>
-                      <a:ext cx="5943600" cy="1485900"/>
+                      <a:ext cx="5185588" cy="1944595"/>
                     </a:xfrm>
                     <a:prstGeom prst="rect">
                       <a:avLst/>
@@ -672,24 +925,6 @@
     <w:p>
       <w:pPr>
         <w:spacing w:line="480" w:lineRule="auto"/>
-        <w:ind w:left="1440"/>
-        <w:rPr>
-          <w:rFonts w:ascii="Eras Demi ITC" w:hAnsi="Eras Demi ITC"/>
-        </w:rPr>
-      </w:pPr>
-    </w:p>
-    <w:p>
-      <w:pPr>
-        <w:spacing w:line="480" w:lineRule="auto"/>
-        <w:ind w:left="1440"/>
-        <w:rPr>
-          <w:rFonts w:ascii="Eras Demi ITC" w:hAnsi="Eras Demi ITC"/>
-        </w:rPr>
-      </w:pPr>
-    </w:p>
-    <w:p>
-      <w:pPr>
-        <w:spacing w:line="480" w:lineRule="auto"/>
         <w:rPr>
           <w:rFonts w:ascii="Eras Demi ITC" w:hAnsi="Eras Demi ITC"/>
         </w:rPr>
@@ -712,15 +947,6 @@
         </w:rPr>
         <w:t>I’m actively seeking employment so I necessarily have my application out to a number of different employers, however it has long been a dream of mine to work at your company, so please call me for an interview before I have to accept employment somewhere else.</w:t>
       </w:r>
-    </w:p>
-    <w:p>
-      <w:pPr>
-        <w:spacing w:line="480" w:lineRule="auto"/>
-        <w:ind w:firstLine="405"/>
-        <w:rPr>
-          <w:rFonts w:ascii="Eras Demi ITC" w:hAnsi="Eras Demi ITC"/>
-        </w:rPr>
-      </w:pPr>
       <w:bookmarkStart w:id="0" w:name="_GoBack"/>
       <w:bookmarkEnd w:id="0"/>
     </w:p>
@@ -735,21 +961,22 @@
 </file>
 
 <file path=word/numbering.xml><?xml version="1.0" encoding="utf-8"?>
-<w:numbering xmlns:wpc="http://schemas.microsoft.com/office/word/2010/wordprocessingCanvas" xmlns:cx="http://schemas.microsoft.com/office/drawing/2014/chartex" xmlns:cx1="http://schemas.microsoft.com/office/drawing/2015/9/8/chartex" xmlns:mc="http://schemas.openxmlformats.org/markup-compatibility/2006" xmlns:o="urn:schemas-microsoft-com:office:office" xmlns:r="http://schemas.openxmlformats.org/officeDocument/2006/relationships" xmlns:m="http://schemas.openxmlformats.org/officeDocument/2006/math" xmlns:v="urn:schemas-microsoft-com:vml" xmlns:wp14="http://schemas.microsoft.com/office/word/2010/wordprocessingDrawing" xmlns:wp="http://schemas.openxmlformats.org/drawingml/2006/wordprocessingDrawing" xmlns:w10="urn:schemas-microsoft-com:office:word" xmlns:w="http://schemas.openxmlformats.org/wordprocessingml/2006/main" xmlns:w14="http://schemas.microsoft.com/office/word/2010/wordml" xmlns:w15="http://schemas.microsoft.com/office/word/2012/wordml" xmlns:w16se="http://schemas.microsoft.com/office/word/2015/wordml/symex" xmlns:wpg="http://schemas.microsoft.com/office/word/2010/wordprocessingGroup" xmlns:wpi="http://schemas.microsoft.com/office/word/2010/wordprocessingInk" xmlns:wne="http://schemas.microsoft.com/office/word/2006/wordml" xmlns:wps="http://schemas.microsoft.com/office/word/2010/wordprocessingShape" mc:Ignorable="w14 w15 w16se wp14">
+<w:numbering xmlns:wpc="http://schemas.microsoft.com/office/word/2010/wordprocessingCanvas" xmlns:cx="http://schemas.microsoft.com/office/drawing/2014/chartex" xmlns:cx1="http://schemas.microsoft.com/office/drawing/2015/9/8/chartex" xmlns:cx2="http://schemas.microsoft.com/office/drawing/2015/10/21/chartex" xmlns:cx3="http://schemas.microsoft.com/office/drawing/2016/5/9/chartex" xmlns:cx4="http://schemas.microsoft.com/office/drawing/2016/5/10/chartex" xmlns:cx5="http://schemas.microsoft.com/office/drawing/2016/5/11/chartex" xmlns:cx6="http://schemas.microsoft.com/office/drawing/2016/5/12/chartex" xmlns:cx7="http://schemas.microsoft.com/office/drawing/2016/5/13/chartex" xmlns:cx8="http://schemas.microsoft.com/office/drawing/2016/5/14/chartex" xmlns:mc="http://schemas.openxmlformats.org/markup-compatibility/2006" xmlns:aink="http://schemas.microsoft.com/office/drawing/2016/ink" xmlns:am3d="http://schemas.microsoft.com/office/drawing/2017/model3d" xmlns:o="urn:schemas-microsoft-com:office:office" xmlns:r="http://schemas.openxmlformats.org/officeDocument/2006/relationships" xmlns:m="http://schemas.openxmlformats.org/officeDocument/2006/math" xmlns:v="urn:schemas-microsoft-com:vml" xmlns:wp14="http://schemas.microsoft.com/office/word/2010/wordprocessingDrawing" xmlns:wp="http://schemas.openxmlformats.org/drawingml/2006/wordprocessingDrawing" xmlns:w10="urn:schemas-microsoft-com:office:word" xmlns:w="http://schemas.openxmlformats.org/wordprocessingml/2006/main" xmlns:w14="http://schemas.microsoft.com/office/word/2010/wordml" xmlns:w15="http://schemas.microsoft.com/office/word/2012/wordml" xmlns:w16cid="http://schemas.microsoft.com/office/word/2016/wordml/cid" xmlns:w16se="http://schemas.microsoft.com/office/word/2015/wordml/symex" xmlns:wpg="http://schemas.microsoft.com/office/word/2010/wordprocessingGroup" xmlns:wpi="http://schemas.microsoft.com/office/word/2010/wordprocessingInk" xmlns:wne="http://schemas.microsoft.com/office/word/2006/wordml" xmlns:wps="http://schemas.microsoft.com/office/word/2010/wordprocessingShape" mc:Ignorable="w14 w15 w16se w16cid wp14">
   <w:abstractNum w:abstractNumId="0" w15:restartNumberingAfterBreak="0">
     <w:nsid w:val="13B95626"/>
     <w:multiLevelType w:val="hybridMultilevel"/>
-    <w:tmpl w:val="5CEAE3C4"/>
-    <w:lvl w:ilvl="0" w:tplc="04090001">
+    <w:tmpl w:val="0448A978"/>
+    <w:lvl w:ilvl="0" w:tplc="E660A8B8">
       <w:start w:val="1"/>
       <w:numFmt w:val="bullet"/>
-      <w:lvlText w:val=""/>
+      <w:lvlText w:val=""/>
       <w:lvlJc w:val="left"/>
       <w:pPr>
         <w:ind w:left="765" w:hanging="360"/>
       </w:pPr>
       <w:rPr>
-        <w:rFonts w:ascii="Symbol" w:hAnsi="Symbol" w:hint="default"/>
+        <w:rFonts w:ascii="Wingdings" w:hAnsi="Wingdings" w:hint="default"/>
+        <w:color w:val="00B050"/>
       </w:rPr>
     </w:lvl>
     <w:lvl w:ilvl="1" w:tplc="04090003" w:tentative="1">
@@ -856,7 +1083,7 @@
 </file>
 
 <file path=word/styles.xml><?xml version="1.0" encoding="utf-8"?>
-<w:styles xmlns:mc="http://schemas.openxmlformats.org/markup-compatibility/2006" xmlns:r="http://schemas.openxmlformats.org/officeDocument/2006/relationships" xmlns:w="http://schemas.openxmlformats.org/wordprocessingml/2006/main" xmlns:w14="http://schemas.microsoft.com/office/word/2010/wordml" xmlns:w15="http://schemas.microsoft.com/office/word/2012/wordml" xmlns:w16se="http://schemas.microsoft.com/office/word/2015/wordml/symex" mc:Ignorable="w14 w15 w16se">
+<w:styles xmlns:mc="http://schemas.openxmlformats.org/markup-compatibility/2006" xmlns:r="http://schemas.openxmlformats.org/officeDocument/2006/relationships" xmlns:w="http://schemas.openxmlformats.org/wordprocessingml/2006/main" xmlns:w14="http://schemas.microsoft.com/office/word/2010/wordml" xmlns:w15="http://schemas.microsoft.com/office/word/2012/wordml" xmlns:w16cid="http://schemas.microsoft.com/office/word/2016/wordml/cid" xmlns:w16se="http://schemas.microsoft.com/office/word/2015/wordml/symex" mc:Ignorable="w14 w15 w16se w16cid">
   <w:docDefaults>
     <w:rPrDefault>
       <w:rPr>
@@ -872,7 +1099,7 @@
       </w:pPr>
     </w:pPrDefault>
   </w:docDefaults>
-  <w:latentStyles w:defLockedState="0" w:defUIPriority="99" w:defSemiHidden="0" w:defUnhideWhenUsed="0" w:defQFormat="0" w:count="371">
+  <w:latentStyles w:defLockedState="0" w:defUIPriority="99" w:defSemiHidden="0" w:defUnhideWhenUsed="0" w:defQFormat="0" w:count="376">
     <w:lsdException w:name="Normal" w:uiPriority="0" w:qFormat="1"/>
     <w:lsdException w:name="heading 1" w:uiPriority="9" w:qFormat="1"/>
     <w:lsdException w:name="heading 2" w:semiHidden="1" w:uiPriority="9" w:unhideWhenUsed="1" w:qFormat="1"/>
@@ -978,7 +1205,6 @@
     <w:lsdException w:name="HTML Sample" w:semiHidden="1" w:unhideWhenUsed="1"/>
     <w:lsdException w:name="HTML Typewriter" w:semiHidden="1" w:unhideWhenUsed="1"/>
     <w:lsdException w:name="HTML Variable" w:semiHidden="1" w:unhideWhenUsed="1"/>
-    <w:lsdException w:name="Normal Table" w:semiHidden="1" w:unhideWhenUsed="1"/>
     <w:lsdException w:name="annotation subject" w:semiHidden="1" w:unhideWhenUsed="1"/>
     <w:lsdException w:name="No List" w:semiHidden="1" w:unhideWhenUsed="1"/>
     <w:lsdException w:name="Outline List 1" w:semiHidden="1" w:unhideWhenUsed="1"/>
@@ -1021,11 +1247,8 @@
     <w:lsdException w:name="Table Contemporary" w:semiHidden="1" w:unhideWhenUsed="1"/>
     <w:lsdException w:name="Table Elegant" w:semiHidden="1" w:unhideWhenUsed="1"/>
     <w:lsdException w:name="Table Professional" w:semiHidden="1" w:unhideWhenUsed="1"/>
-    <w:lsdException w:name="Table Subtle 1" w:semiHidden="1" w:unhideWhenUsed="1"/>
     <w:lsdException w:name="Table Subtle 2" w:semiHidden="1" w:unhideWhenUsed="1"/>
     <w:lsdException w:name="Table Web 1" w:semiHidden="1" w:unhideWhenUsed="1"/>
-    <w:lsdException w:name="Table Web 2" w:semiHidden="1" w:unhideWhenUsed="1"/>
-    <w:lsdException w:name="Table Web 3" w:semiHidden="1" w:unhideWhenUsed="1"/>
     <w:lsdException w:name="Balloon Text" w:semiHidden="1" w:unhideWhenUsed="1"/>
     <w:lsdException w:name="Table Grid" w:uiPriority="39"/>
     <w:lsdException w:name="Table Theme" w:semiHidden="1" w:unhideWhenUsed="1"/>
@@ -1244,6 +1467,11 @@
     <w:lsdException w:name="List Table 5 Dark Accent 6" w:uiPriority="50"/>
     <w:lsdException w:name="List Table 6 Colorful Accent 6" w:uiPriority="51"/>
     <w:lsdException w:name="List Table 7 Colorful Accent 6" w:uiPriority="52"/>
+    <w:lsdException w:name="Mention" w:semiHidden="1" w:unhideWhenUsed="1"/>
+    <w:lsdException w:name="Smart Hyperlink" w:semiHidden="1" w:unhideWhenUsed="1"/>
+    <w:lsdException w:name="Hashtag" w:semiHidden="1" w:unhideWhenUsed="1"/>
+    <w:lsdException w:name="Unresolved Mention" w:semiHidden="1" w:unhideWhenUsed="1"/>
+    <w:lsdException w:name="Smart Link" w:semiHidden="1" w:unhideWhenUsed="1"/>
   </w:latentStyles>
   <w:style w:type="paragraph" w:default="1" w:styleId="Normal">
     <w:name w:val="Normal"/>
@@ -1604,7 +1832,7 @@
 </file>
 
 <file path=customXml/itemProps1.xml><?xml version="1.0" encoding="utf-8"?>
-<ds:datastoreItem xmlns:ds="http://schemas.openxmlformats.org/officeDocument/2006/customXml" ds:itemID="{A195D01D-0825-42EA-8C7F-BC1BDD509B76}">
+<ds:datastoreItem xmlns:ds="http://schemas.openxmlformats.org/officeDocument/2006/customXml" ds:itemID="{95689A9F-1181-4174-B23B-A47B2F7E6EDF}">
   <ds:schemaRefs>
     <ds:schemaRef ds:uri="http://schemas.openxmlformats.org/officeDocument/2006/bibliography"/>
   </ds:schemaRefs>

</xml_diff>